<commit_message>
Se agrega la funcionalidad del boton imprimir, donde imprime con las variables correspondientes de la plantilla PERSUASIVO OK
</commit_message>
<xml_diff>
--- a/output/templates_GCC/Plantilla_1097.docx
+++ b/output/templates_GCC/Plantilla_1097.docx
@@ -39,7 +39,23 @@
           <w:noProof/>
           <w:sz w:val="20"/>
         </w:rPr>
-        <w:t>«Sigobius»</w:t>
+        <w:t>${</w:t>
+      </w:r>
+      <w:r>
+        <w:rPr>
+          <w:rFonts w:ascii="Arial" w:hAnsi="Arial" w:cs="Arial"/>
+          <w:noProof/>
+          <w:sz w:val="20"/>
+        </w:rPr>
+        <w:t>Sigobius</w:t>
+      </w:r>
+      <w:r>
+        <w:rPr>
+          <w:rFonts w:ascii="Arial" w:hAnsi="Arial" w:cs="Arial"/>
+          <w:noProof/>
+          <w:sz w:val="20"/>
+        </w:rPr>
+        <w:t>}</w:t>
       </w:r>
       <w:r>
         <w:rPr>
@@ -52,6 +68,7 @@
     <w:p>
       <w:pPr>
         <w:pStyle w:val="Sinespaciado"/>
+        <w:ind w:left="708" w:hanging="708"/>
         <w:rPr>
           <w:rFonts w:ascii="Arial" w:hAnsi="Arial" w:cs="Arial"/>
           <w:sz w:val="18"/>
@@ -216,7 +233,29 @@
           <w:sz w:val="20"/>
           <w:szCs w:val="20"/>
         </w:rPr>
-        <w:t>${sancionado}</w:t>
+        <w:t>${</w:t>
+      </w:r>
+      <w:r>
+        <w:rPr>
+          <w:rFonts w:ascii="Arial" w:hAnsi="Arial" w:cs="Arial"/>
+          <w:b/>
+          <w:bCs/>
+          <w:color w:val="000000"/>
+          <w:sz w:val="20"/>
+          <w:szCs w:val="20"/>
+        </w:rPr>
+        <w:t>S</w:t>
+      </w:r>
+      <w:r>
+        <w:rPr>
+          <w:rFonts w:ascii="Arial" w:hAnsi="Arial" w:cs="Arial"/>
+          <w:b/>
+          <w:bCs/>
+          <w:color w:val="000000"/>
+          <w:sz w:val="20"/>
+          <w:szCs w:val="20"/>
+        </w:rPr>
+        <w:t>ancionado}</w:t>
       </w:r>
     </w:p>
     <w:p>
@@ -484,13 +523,33 @@
           <w:noProof/>
           <w:sz w:val="20"/>
         </w:rPr>
-        <w:t>«Numero»</w:t>
+        <w:t>${</w:t>
       </w:r>
       <w:r>
         <w:rPr>
           <w:rStyle w:val="Textoennegrita"/>
           <w:rFonts w:ascii="Arial" w:hAnsi="Arial" w:cs="Arial"/>
           <w:b w:val="0"/>
+          <w:noProof/>
+          <w:sz w:val="20"/>
+        </w:rPr>
+        <w:t>Numero</w:t>
+      </w:r>
+      <w:r>
+        <w:rPr>
+          <w:rStyle w:val="Textoennegrita"/>
+          <w:rFonts w:ascii="Arial" w:hAnsi="Arial" w:cs="Arial"/>
+          <w:b w:val="0"/>
+          <w:noProof/>
+          <w:sz w:val="20"/>
+        </w:rPr>
+        <w:t>}</w:t>
+      </w:r>
+      <w:r>
+        <w:rPr>
+          <w:rStyle w:val="Textoennegrita"/>
+          <w:rFonts w:ascii="Arial" w:hAnsi="Arial" w:cs="Arial"/>
+          <w:b w:val="0"/>
           <w:sz w:val="20"/>
         </w:rPr>
         <w:fldChar w:fldCharType="end"/>
@@ -542,7 +601,23 @@
           <w:noProof/>
           <w:sz w:val="20"/>
         </w:rPr>
-        <w:t>«RespetadoSenor»</w:t>
+        <w:t>${</w:t>
+      </w:r>
+      <w:r>
+        <w:rPr>
+          <w:rFonts w:ascii="Arial" w:hAnsi="Arial" w:cs="Arial"/>
+          <w:noProof/>
+          <w:sz w:val="20"/>
+        </w:rPr>
+        <w:t>RespetadoSenor</w:t>
+      </w:r>
+      <w:r>
+        <w:rPr>
+          <w:rFonts w:ascii="Arial" w:hAnsi="Arial" w:cs="Arial"/>
+          <w:noProof/>
+          <w:sz w:val="20"/>
+        </w:rPr>
+        <w:t>}</w:t>
       </w:r>
       <w:r>
         <w:rPr>
@@ -676,7 +751,25 @@
           <w:sz w:val="20"/>
           <w:lang w:eastAsia="es-CO"/>
         </w:rPr>
-        <w:t>«Despacho»</w:t>
+        <w:t>${</w:t>
+      </w:r>
+      <w:r>
+        <w:rPr>
+          <w:rFonts w:ascii="Arial" w:eastAsia="Times New Roman" w:hAnsi="Arial" w:cs="Arial"/>
+          <w:noProof/>
+          <w:sz w:val="20"/>
+          <w:lang w:eastAsia="es-CO"/>
+        </w:rPr>
+        <w:t>Despacho</w:t>
+      </w:r>
+      <w:r>
+        <w:rPr>
+          <w:rFonts w:ascii="Arial" w:eastAsia="Times New Roman" w:hAnsi="Arial" w:cs="Arial"/>
+          <w:noProof/>
+          <w:sz w:val="20"/>
+          <w:lang w:eastAsia="es-CO"/>
+        </w:rPr>
+        <w:t>}</w:t>
       </w:r>
       <w:r>
         <w:rPr>
@@ -725,7 +818,25 @@
           <w:sz w:val="20"/>
           <w:lang w:eastAsia="es-CO"/>
         </w:rPr>
-        <w:t>«FechaEjecutoriaLarga»</w:t>
+        <w:t>${</w:t>
+      </w:r>
+      <w:r>
+        <w:rPr>
+          <w:rFonts w:ascii="Arial" w:eastAsia="Times New Roman" w:hAnsi="Arial" w:cs="Arial"/>
+          <w:noProof/>
+          <w:sz w:val="20"/>
+          <w:lang w:eastAsia="es-CO"/>
+        </w:rPr>
+        <w:t>FechaEjecutoriaLarga</w:t>
+      </w:r>
+      <w:r>
+        <w:rPr>
+          <w:rFonts w:ascii="Arial" w:eastAsia="Times New Roman" w:hAnsi="Arial" w:cs="Arial"/>
+          <w:noProof/>
+          <w:sz w:val="20"/>
+          <w:lang w:eastAsia="es-CO"/>
+        </w:rPr>
+        <w:t>}</w:t>
       </w:r>
       <w:r>
         <w:rPr>
@@ -814,7 +925,25 @@
           <w:sz w:val="20"/>
           <w:lang w:eastAsia="es-CO"/>
         </w:rPr>
-        <w:t>«Sancionado»</w:t>
+        <w:t>${</w:t>
+      </w:r>
+      <w:r>
+        <w:rPr>
+          <w:rFonts w:ascii="Arial" w:eastAsia="Times New Roman" w:hAnsi="Arial" w:cs="Arial"/>
+          <w:noProof/>
+          <w:sz w:val="20"/>
+          <w:lang w:eastAsia="es-CO"/>
+        </w:rPr>
+        <w:t>Sancionado</w:t>
+      </w:r>
+      <w:r>
+        <w:rPr>
+          <w:rFonts w:ascii="Arial" w:eastAsia="Times New Roman" w:hAnsi="Arial" w:cs="Arial"/>
+          <w:noProof/>
+          <w:sz w:val="20"/>
+          <w:lang w:eastAsia="es-CO"/>
+        </w:rPr>
+        <w:t>}</w:t>
       </w:r>
       <w:r>
         <w:rPr>
@@ -863,7 +992,25 @@
           <w:sz w:val="20"/>
           <w:lang w:eastAsia="es-CO"/>
         </w:rPr>
-        <w:t>«TipoDocumento»</w:t>
+        <w:t>${</w:t>
+      </w:r>
+      <w:r>
+        <w:rPr>
+          <w:rFonts w:ascii="Arial" w:eastAsia="Times New Roman" w:hAnsi="Arial" w:cs="Arial"/>
+          <w:noProof/>
+          <w:sz w:val="20"/>
+          <w:lang w:eastAsia="es-CO"/>
+        </w:rPr>
+        <w:t>TipoDocumento</w:t>
+      </w:r>
+      <w:r>
+        <w:rPr>
+          <w:rFonts w:ascii="Arial" w:eastAsia="Times New Roman" w:hAnsi="Arial" w:cs="Arial"/>
+          <w:noProof/>
+          <w:sz w:val="20"/>
+          <w:lang w:eastAsia="es-CO"/>
+        </w:rPr>
+        <w:t>}</w:t>
       </w:r>
       <w:r>
         <w:rPr>
@@ -936,7 +1083,25 @@
           <w:sz w:val="20"/>
           <w:lang w:eastAsia="es-CO"/>
         </w:rPr>
-        <w:t>«documento»</w:t>
+        <w:t>${</w:t>
+      </w:r>
+      <w:r>
+        <w:rPr>
+          <w:rFonts w:ascii="Arial" w:eastAsia="Times New Roman" w:hAnsi="Arial" w:cs="Arial"/>
+          <w:noProof/>
+          <w:sz w:val="20"/>
+          <w:lang w:eastAsia="es-CO"/>
+        </w:rPr>
+        <w:t>documento</w:t>
+      </w:r>
+      <w:r>
+        <w:rPr>
+          <w:rFonts w:ascii="Arial" w:eastAsia="Times New Roman" w:hAnsi="Arial" w:cs="Arial"/>
+          <w:noProof/>
+          <w:sz w:val="20"/>
+          <w:lang w:eastAsia="es-CO"/>
+        </w:rPr>
+        <w:t>}</w:t>
       </w:r>
       <w:r>
         <w:rPr>
@@ -993,7 +1158,25 @@
           <w:sz w:val="20"/>
           <w:lang w:eastAsia="es-CO"/>
         </w:rPr>
-        <w:t>«ObligacionLetras»</w:t>
+        <w:t>${</w:t>
+      </w:r>
+      <w:r>
+        <w:rPr>
+          <w:rFonts w:ascii="Arial" w:eastAsia="Times New Roman" w:hAnsi="Arial" w:cs="Arial"/>
+          <w:noProof/>
+          <w:sz w:val="20"/>
+          <w:lang w:eastAsia="es-CO"/>
+        </w:rPr>
+        <w:t>ObligacionLetras</w:t>
+      </w:r>
+      <w:r>
+        <w:rPr>
+          <w:rFonts w:ascii="Arial" w:eastAsia="Times New Roman" w:hAnsi="Arial" w:cs="Arial"/>
+          <w:noProof/>
+          <w:sz w:val="20"/>
+          <w:lang w:eastAsia="es-CO"/>
+        </w:rPr>
+        <w:t>}</w:t>
       </w:r>
       <w:r>
         <w:rPr>
@@ -1042,7 +1225,25 @@
           <w:sz w:val="20"/>
           <w:lang w:eastAsia="es-CO"/>
         </w:rPr>
-        <w:t>«Obligacion»</w:t>
+        <w:t>${</w:t>
+      </w:r>
+      <w:r>
+        <w:rPr>
+          <w:rFonts w:ascii="Arial" w:eastAsia="Times New Roman" w:hAnsi="Arial" w:cs="Arial"/>
+          <w:noProof/>
+          <w:sz w:val="20"/>
+          <w:lang w:eastAsia="es-CO"/>
+        </w:rPr>
+        <w:t>Obligacion</w:t>
+      </w:r>
+      <w:r>
+        <w:rPr>
+          <w:rFonts w:ascii="Arial" w:eastAsia="Times New Roman" w:hAnsi="Arial" w:cs="Arial"/>
+          <w:noProof/>
+          <w:sz w:val="20"/>
+          <w:lang w:eastAsia="es-CO"/>
+        </w:rPr>
+        <w:t>}</w:t>
       </w:r>
       <w:r>
         <w:rPr>
@@ -1332,7 +1533,25 @@
           <w:sz w:val="20"/>
           <w:lang w:eastAsia="es-CO"/>
         </w:rPr>
-        <w:t>«SeccionalCorreo»</w:t>
+        <w:t>${</w:t>
+      </w:r>
+      <w:r>
+        <w:rPr>
+          <w:rFonts w:ascii="Arial" w:eastAsia="Times New Roman" w:hAnsi="Arial" w:cs="Arial"/>
+          <w:noProof/>
+          <w:sz w:val="20"/>
+          <w:lang w:eastAsia="es-CO"/>
+        </w:rPr>
+        <w:t>SeccionalCorreo</w:t>
+      </w:r>
+      <w:r>
+        <w:rPr>
+          <w:rFonts w:ascii="Arial" w:eastAsia="Times New Roman" w:hAnsi="Arial" w:cs="Arial"/>
+          <w:noProof/>
+          <w:sz w:val="20"/>
+          <w:lang w:eastAsia="es-CO"/>
+        </w:rPr>
+        <w:t>}</w:t>
       </w:r>
       <w:r>
         <w:rPr>
@@ -2100,11 +2319,28 @@
             <w:r>
               <w:rPr>
                 <w:rFonts w:ascii="Arial" w:hAnsi="Arial" w:cs="Arial"/>
+                <w:sz w:val="18"/>
+                <w:szCs w:val="18"/>
+              </w:rPr>
+              <w:t>${</w:t>
+            </w:r>
+            <w:r>
+              <w:rPr>
+                <w:rFonts w:ascii="Arial" w:hAnsi="Arial" w:cs="Arial"/>
                 <w:noProof/>
                 <w:sz w:val="18"/>
                 <w:szCs w:val="18"/>
               </w:rPr>
-              <w:t>«documento»</w:t>
+              <w:t>documento</w:t>
+            </w:r>
+            <w:r>
+              <w:rPr>
+                <w:rFonts w:ascii="Arial" w:hAnsi="Arial" w:cs="Arial"/>
+                <w:noProof/>
+                <w:sz w:val="18"/>
+                <w:szCs w:val="18"/>
+              </w:rPr>
+              <w:t>}</w:t>
             </w:r>
             <w:r>
               <w:rPr>
@@ -2204,11 +2440,28 @@
             <w:r>
               <w:rPr>
                 <w:rFonts w:ascii="Arial" w:hAnsi="Arial" w:cs="Arial"/>
+                <w:sz w:val="18"/>
+                <w:szCs w:val="18"/>
+              </w:rPr>
+              <w:t>${</w:t>
+            </w:r>
+            <w:r>
+              <w:rPr>
+                <w:rFonts w:ascii="Arial" w:hAnsi="Arial" w:cs="Arial"/>
                 <w:noProof/>
                 <w:sz w:val="18"/>
                 <w:szCs w:val="18"/>
               </w:rPr>
-              <w:t>«Numero»</w:t>
+              <w:t>Numero</w:t>
+            </w:r>
+            <w:r>
+              <w:rPr>
+                <w:rFonts w:ascii="Arial" w:hAnsi="Arial" w:cs="Arial"/>
+                <w:noProof/>
+                <w:sz w:val="18"/>
+                <w:szCs w:val="18"/>
+              </w:rPr>
+              <w:t>}</w:t>
             </w:r>
             <w:r>
               <w:rPr>
@@ -2452,7 +2705,27 @@
           <w:szCs w:val="20"/>
           <w:lang w:eastAsia="es-CO"/>
         </w:rPr>
-        <w:t>«SeccionalCorreo»</w:t>
+        <w:t>${</w:t>
+      </w:r>
+      <w:r>
+        <w:rPr>
+          <w:rFonts w:ascii="Arial" w:eastAsia="Times New Roman" w:hAnsi="Arial" w:cs="Arial"/>
+          <w:noProof/>
+          <w:sz w:val="20"/>
+          <w:szCs w:val="20"/>
+          <w:lang w:eastAsia="es-CO"/>
+        </w:rPr>
+        <w:t>SeccionalCorreo</w:t>
+      </w:r>
+      <w:r>
+        <w:rPr>
+          <w:rFonts w:ascii="Arial" w:eastAsia="Times New Roman" w:hAnsi="Arial" w:cs="Arial"/>
+          <w:noProof/>
+          <w:sz w:val="20"/>
+          <w:szCs w:val="20"/>
+          <w:lang w:eastAsia="es-CO"/>
+        </w:rPr>
+        <w:t>}</w:t>
       </w:r>
       <w:r>
         <w:rPr>
@@ -2621,7 +2894,27 @@
           <w:szCs w:val="20"/>
           <w:lang w:eastAsia="es-CO"/>
         </w:rPr>
-        <w:t>«SeccionalDireccion»</w:t>
+        <w:t>${</w:t>
+      </w:r>
+      <w:r>
+        <w:rPr>
+          <w:rFonts w:ascii="Arial" w:eastAsia="Times New Roman" w:hAnsi="Arial" w:cs="Arial"/>
+          <w:noProof/>
+          <w:sz w:val="20"/>
+          <w:szCs w:val="20"/>
+          <w:lang w:eastAsia="es-CO"/>
+        </w:rPr>
+        <w:t>SeccionalDireccion</w:t>
+      </w:r>
+      <w:r>
+        <w:rPr>
+          <w:rFonts w:ascii="Arial" w:eastAsia="Times New Roman" w:hAnsi="Arial" w:cs="Arial"/>
+          <w:noProof/>
+          <w:sz w:val="20"/>
+          <w:szCs w:val="20"/>
+          <w:lang w:eastAsia="es-CO"/>
+        </w:rPr>
+        <w:t>}</w:t>
       </w:r>
       <w:r>
         <w:rPr>
@@ -2703,7 +2996,27 @@
           <w:szCs w:val="20"/>
           <w:lang w:eastAsia="es-CO"/>
         </w:rPr>
-        <w:t>«SeccionalTelefono»</w:t>
+        <w:t>${</w:t>
+      </w:r>
+      <w:r>
+        <w:rPr>
+          <w:rFonts w:ascii="Arial" w:eastAsia="Times New Roman" w:hAnsi="Arial" w:cs="Arial"/>
+          <w:noProof/>
+          <w:sz w:val="20"/>
+          <w:szCs w:val="20"/>
+          <w:lang w:eastAsia="es-CO"/>
+        </w:rPr>
+        <w:t>SeccionalTelefono</w:t>
+      </w:r>
+      <w:r>
+        <w:rPr>
+          <w:rFonts w:ascii="Arial" w:eastAsia="Times New Roman" w:hAnsi="Arial" w:cs="Arial"/>
+          <w:noProof/>
+          <w:sz w:val="20"/>
+          <w:szCs w:val="20"/>
+          <w:lang w:eastAsia="es-CO"/>
+        </w:rPr>
+        <w:t>}</w:t>
       </w:r>
       <w:r>
         <w:rPr>
@@ -2776,7 +3089,27 @@
           <w:szCs w:val="20"/>
           <w:lang w:eastAsia="es-CO"/>
         </w:rPr>
-        <w:t>«SeccionalCorreo»</w:t>
+        <w:t>${</w:t>
+      </w:r>
+      <w:r>
+        <w:rPr>
+          <w:rFonts w:ascii="Arial" w:eastAsia="Times New Roman" w:hAnsi="Arial" w:cs="Arial"/>
+          <w:noProof/>
+          <w:sz w:val="20"/>
+          <w:szCs w:val="20"/>
+          <w:lang w:eastAsia="es-CO"/>
+        </w:rPr>
+        <w:t>SeccionalCorreo</w:t>
+      </w:r>
+      <w:r>
+        <w:rPr>
+          <w:rFonts w:ascii="Arial" w:eastAsia="Times New Roman" w:hAnsi="Arial" w:cs="Arial"/>
+          <w:noProof/>
+          <w:sz w:val="20"/>
+          <w:szCs w:val="20"/>
+          <w:lang w:eastAsia="es-CO"/>
+        </w:rPr>
+        <w:t>}</w:t>
       </w:r>
       <w:r>
         <w:rPr>
@@ -2994,7 +3327,27 @@
           <w:sz w:val="20"/>
           <w:szCs w:val="20"/>
         </w:rPr>
-        <w:t>«Abogado»</w:t>
+        <w:t>${</w:t>
+      </w:r>
+      <w:r>
+        <w:rPr>
+          <w:rStyle w:val="Textoennegrita"/>
+          <w:rFonts w:ascii="Arial" w:hAnsi="Arial" w:cs="Arial"/>
+          <w:noProof/>
+          <w:sz w:val="20"/>
+          <w:szCs w:val="20"/>
+        </w:rPr>
+        <w:t>Abogado</w:t>
+      </w:r>
+      <w:r>
+        <w:rPr>
+          <w:rStyle w:val="Textoennegrita"/>
+          <w:rFonts w:ascii="Arial" w:hAnsi="Arial" w:cs="Arial"/>
+          <w:noProof/>
+          <w:sz w:val="20"/>
+          <w:szCs w:val="20"/>
+        </w:rPr>
+        <w:t>}</w:t>
       </w:r>
       <w:r>
         <w:rPr>
@@ -3052,7 +3405,27 @@
           <w:sz w:val="20"/>
           <w:szCs w:val="20"/>
         </w:rPr>
-        <w:t>«AbogadoEjecutor»</w:t>
+        <w:t>${</w:t>
+      </w:r>
+      <w:r>
+        <w:rPr>
+          <w:rFonts w:ascii="Arial" w:hAnsi="Arial" w:cs="Arial"/>
+          <w:b/>
+          <w:noProof/>
+          <w:sz w:val="20"/>
+          <w:szCs w:val="20"/>
+        </w:rPr>
+        <w:t>AbogadoEjecutor</w:t>
+      </w:r>
+      <w:r>
+        <w:rPr>
+          <w:rFonts w:ascii="Arial" w:hAnsi="Arial" w:cs="Arial"/>
+          <w:b/>
+          <w:noProof/>
+          <w:sz w:val="20"/>
+          <w:szCs w:val="20"/>
+        </w:rPr>
+        <w:t>}</w:t>
       </w:r>
       <w:r>
         <w:rPr>
@@ -3136,7 +3509,25 @@
           <w:sz w:val="16"/>
           <w:szCs w:val="16"/>
         </w:rPr>
-        <w:t>«usuario»</w:t>
+        <w:t>${</w:t>
+      </w:r>
+      <w:r>
+        <w:rPr>
+          <w:rFonts w:ascii="Arial" w:hAnsi="Arial" w:cs="Arial"/>
+          <w:noProof/>
+          <w:sz w:val="16"/>
+          <w:szCs w:val="16"/>
+        </w:rPr>
+        <w:t>usuario</w:t>
+      </w:r>
+      <w:r>
+        <w:rPr>
+          <w:rFonts w:ascii="Arial" w:hAnsi="Arial" w:cs="Arial"/>
+          <w:noProof/>
+          <w:sz w:val="16"/>
+          <w:szCs w:val="16"/>
+        </w:rPr>
+        <w:t>}</w:t>
       </w:r>
       <w:r>
         <w:rPr>
@@ -3260,7 +3651,25 @@
           <w:sz w:val="21"/>
           <w:szCs w:val="21"/>
         </w:rPr>
-        <w:t>«Sancionado»</w:t>
+        <w:t>${</w:t>
+      </w:r>
+      <w:r>
+        <w:rPr>
+          <w:rFonts w:ascii="Arial" w:hAnsi="Arial" w:cs="Arial"/>
+          <w:noProof/>
+          <w:sz w:val="21"/>
+          <w:szCs w:val="21"/>
+        </w:rPr>
+        <w:t>Sancionado</w:t>
+      </w:r>
+      <w:r>
+        <w:rPr>
+          <w:rFonts w:ascii="Arial" w:hAnsi="Arial" w:cs="Arial"/>
+          <w:noProof/>
+          <w:sz w:val="21"/>
+          <w:szCs w:val="21"/>
+        </w:rPr>
+        <w:t>}</w:t>
       </w:r>
       <w:r>
         <w:rPr>
@@ -3358,7 +3767,25 @@
           <w:sz w:val="21"/>
           <w:szCs w:val="21"/>
         </w:rPr>
-        <w:t>«documento»</w:t>
+        <w:t>${</w:t>
+      </w:r>
+      <w:r>
+        <w:rPr>
+          <w:rFonts w:ascii="Arial" w:hAnsi="Arial" w:cs="Arial"/>
+          <w:noProof/>
+          <w:sz w:val="21"/>
+          <w:szCs w:val="21"/>
+        </w:rPr>
+        <w:t>documento</w:t>
+      </w:r>
+      <w:r>
+        <w:rPr>
+          <w:rFonts w:ascii="Arial" w:hAnsi="Arial" w:cs="Arial"/>
+          <w:noProof/>
+          <w:sz w:val="21"/>
+          <w:szCs w:val="21"/>
+        </w:rPr>
+        <w:t>}</w:t>
       </w:r>
       <w:r>
         <w:rPr>
@@ -3408,7 +3835,25 @@
           <w:sz w:val="21"/>
           <w:szCs w:val="21"/>
         </w:rPr>
-        <w:t>«Ciudad»</w:t>
+        <w:t>${</w:t>
+      </w:r>
+      <w:r>
+        <w:rPr>
+          <w:rFonts w:ascii="Arial" w:hAnsi="Arial" w:cs="Arial"/>
+          <w:noProof/>
+          <w:sz w:val="21"/>
+          <w:szCs w:val="21"/>
+        </w:rPr>
+        <w:t>Ciudad</w:t>
+      </w:r>
+      <w:r>
+        <w:rPr>
+          <w:rFonts w:ascii="Arial" w:hAnsi="Arial" w:cs="Arial"/>
+          <w:noProof/>
+          <w:sz w:val="21"/>
+          <w:szCs w:val="21"/>
+        </w:rPr>
+        <w:t>}</w:t>
       </w:r>
       <w:r>
         <w:rPr>
@@ -3860,7 +4305,7 @@
               <w:sz w:val="20"/>
               <w:szCs w:val="20"/>
             </w:rPr>
-            <w:t>«</w:t>
+            <w:t>${</w:t>
           </w:r>
           <w:r>
             <w:rPr>
@@ -3880,7 +4325,7 @@
               <w:sz w:val="20"/>
               <w:szCs w:val="20"/>
             </w:rPr>
-            <w:t>»</w:t>
+            <w:t>}</w:t>
           </w:r>
           <w:r>
             <w:rPr>
@@ -4220,7 +4665,29 @@
               <w:sz w:val="20"/>
               <w:szCs w:val="20"/>
             </w:rPr>
-            <w:t>«Seccional»</w:t>
+            <w:t>${</w:t>
+          </w:r>
+          <w:r>
+            <w:rPr>
+              <w:rFonts w:ascii="Arial" w:eastAsia="Arial" w:hAnsi="Arial" w:cs="Arial"/>
+              <w:b/>
+              <w:noProof/>
+              <w:color w:val="000000"/>
+              <w:sz w:val="20"/>
+              <w:szCs w:val="20"/>
+            </w:rPr>
+            <w:t>Seccional</w:t>
+          </w:r>
+          <w:r>
+            <w:rPr>
+              <w:rFonts w:ascii="Arial" w:eastAsia="Arial" w:hAnsi="Arial" w:cs="Arial"/>
+              <w:b/>
+              <w:noProof/>
+              <w:color w:val="000000"/>
+              <w:sz w:val="20"/>
+              <w:szCs w:val="20"/>
+            </w:rPr>
+            <w:t>}</w:t>
           </w:r>
           <w:r>
             <w:rPr>

</xml_diff>

<commit_message>
Se agrega la funcionalidad para homologar cualquier plantilla de word y se crea un modal para observar que palabras se encuentra en el diccionario
</commit_message>
<xml_diff>
--- a/output/templates_GCC/Plantilla_1097.docx
+++ b/output/templates_GCC/Plantilla_1097.docx
@@ -189,23 +189,23 @@
     <w:p>
       <w:pPr>
         <w:spacing w:after="0" w:line="240" w:lineRule="auto"/>
+        <w:ind w:left="708" w:hanging="708"/>
         <w:rPr>
           <w:rFonts w:ascii="Arial" w:hAnsi="Arial" w:cs="Arial"/>
           <w:color w:val="000000"/>
           <w:sz w:val="20"/>
           <w:szCs w:val="20"/>
+        </w:rPr>
+      </w:pPr>
+    </w:p>
+    <w:p>
+      <w:pPr>
+        <w:spacing w:after="0" w:line="240" w:lineRule="auto"/>
+        <w:rPr>
+          <w:rFonts w:ascii="Arial" w:eastAsia="Times New Roman" w:hAnsi="Arial" w:cs="Arial"/>
+          <w:sz w:val="20"/>
+          <w:szCs w:val="20"/>
           <w:u w:val="single"/>
-        </w:rPr>
-      </w:pPr>
-    </w:p>
-    <w:p>
-      <w:pPr>
-        <w:spacing w:after="0" w:line="240" w:lineRule="auto"/>
-        <w:rPr>
-          <w:rFonts w:ascii="Arial" w:eastAsia="Times New Roman" w:hAnsi="Arial" w:cs="Arial"/>
-          <w:sz w:val="20"/>
-          <w:szCs w:val="20"/>
-          <w:u w:val="single"/>
           <w:lang w:eastAsia="es-CO"/>
         </w:rPr>
       </w:pPr>
@@ -218,6 +218,7 @@
         </w:rPr>
         <w:t>${</w:t>
       </w:r>
+      <w:proofErr w:type="spellStart"/>
       <w:r>
         <w:rPr>
           <w:rFonts w:ascii="Arial" w:hAnsi="Arial" w:cs="Arial"/>
@@ -225,8 +226,18 @@
           <w:sz w:val="20"/>
           <w:szCs w:val="20"/>
         </w:rPr>
-        <w:t>senor</w:t>
-      </w:r>
+        <w:t>S</w:t>
+      </w:r>
+      <w:r>
+        <w:rPr>
+          <w:rFonts w:ascii="Arial" w:hAnsi="Arial" w:cs="Arial"/>
+          <w:color w:val="000000"/>
+          <w:sz w:val="20"/>
+          <w:szCs w:val="20"/>
+        </w:rPr>
+        <w:t>enor</w:t>
+      </w:r>
+      <w:proofErr w:type="spellEnd"/>
       <w:r>
         <w:rPr>
           <w:rFonts w:ascii="Arial" w:hAnsi="Arial" w:cs="Arial"/>
@@ -255,8 +266,6 @@
           <w:b/>
           <w:bCs/>
           <w:sz w:val="20"/>
-          <w:szCs w:val="20"/>
-          <w:u w:val="single"/>
         </w:rPr>
       </w:pPr>
       <w:r>
@@ -264,33 +273,46 @@
           <w:rFonts w:ascii="Arial" w:hAnsi="Arial" w:cs="Arial"/>
           <w:b/>
           <w:bCs/>
-          <w:color w:val="000000"/>
-          <w:sz w:val="20"/>
-          <w:szCs w:val="20"/>
-        </w:rPr>
-        <w:t>${</w:t>
+          <w:sz w:val="20"/>
+        </w:rPr>
+        <w:fldChar w:fldCharType="begin"/>
       </w:r>
       <w:r>
         <w:rPr>
           <w:rFonts w:ascii="Arial" w:hAnsi="Arial" w:cs="Arial"/>
           <w:b/>
           <w:bCs/>
-          <w:color w:val="000000"/>
-          <w:sz w:val="20"/>
-          <w:szCs w:val="20"/>
-        </w:rPr>
-        <w:t>S</w:t>
+          <w:sz w:val="20"/>
+        </w:rPr>
+        <w:instrText xml:space="preserve"> MERGEFIELD Sancionado </w:instrText>
       </w:r>
       <w:r>
         <w:rPr>
           <w:rFonts w:ascii="Arial" w:hAnsi="Arial" w:cs="Arial"/>
           <w:b/>
           <w:bCs/>
-          <w:color w:val="000000"/>
-          <w:sz w:val="20"/>
-          <w:szCs w:val="20"/>
-        </w:rPr>
-        <w:t>ancionado}</w:t>
+          <w:sz w:val="20"/>
+        </w:rPr>
+        <w:fldChar w:fldCharType="separate"/>
+      </w:r>
+      <w:r>
+        <w:rPr>
+          <w:rFonts w:ascii="Arial" w:hAnsi="Arial" w:cs="Arial"/>
+          <w:b/>
+          <w:bCs/>
+          <w:noProof/>
+          <w:sz w:val="20"/>
+        </w:rPr>
+        <w:t>${Sancionado}</w:t>
+      </w:r>
+      <w:r>
+        <w:rPr>
+          <w:rFonts w:ascii="Arial" w:hAnsi="Arial" w:cs="Arial"/>
+          <w:b/>
+          <w:bCs/>
+          <w:sz w:val="20"/>
+        </w:rPr>
+        <w:fldChar w:fldCharType="end"/>
       </w:r>
     </w:p>
     <w:p>
@@ -314,6 +336,7 @@
         </w:rPr>
         <w:t>${</w:t>
       </w:r>
+      <w:proofErr w:type="spellStart"/>
       <w:r>
         <w:rPr>
           <w:rFonts w:ascii="Arial" w:hAnsi="Arial" w:cs="Arial"/>
@@ -323,6 +346,7 @@
         </w:rPr>
         <w:t>direccion</w:t>
       </w:r>
+      <w:proofErr w:type="spellEnd"/>
       <w:r>
         <w:rPr>
           <w:rFonts w:ascii="Arial" w:hAnsi="Arial" w:cs="Arial"/>
@@ -353,6 +377,7 @@
         </w:rPr>
         <w:t>${</w:t>
       </w:r>
+      <w:proofErr w:type="spellStart"/>
       <w:r>
         <w:rPr>
           <w:rFonts w:ascii="Arial" w:hAnsi="Arial" w:cs="Arial"/>
@@ -360,8 +385,18 @@
           <w:sz w:val="20"/>
           <w:szCs w:val="20"/>
         </w:rPr>
-        <w:t>sancionadoCiudad</w:t>
-      </w:r>
+        <w:t>S</w:t>
+      </w:r>
+      <w:r>
+        <w:rPr>
+          <w:rFonts w:ascii="Arial" w:hAnsi="Arial" w:cs="Arial"/>
+          <w:color w:val="000000"/>
+          <w:sz w:val="20"/>
+          <w:szCs w:val="20"/>
+        </w:rPr>
+        <w:t>ancionadoCiudad</w:t>
+      </w:r>
+      <w:proofErr w:type="spellEnd"/>
       <w:r>
         <w:rPr>
           <w:rFonts w:ascii="Arial" w:hAnsi="Arial" w:cs="Arial"/>
@@ -392,8 +427,9 @@
           <w:szCs w:val="20"/>
           <w:u w:val="single"/>
         </w:rPr>
-        <w:t>${sanciona</w:t>
-      </w:r>
+        <w:t>${</w:t>
+      </w:r>
+      <w:proofErr w:type="spellStart"/>
       <w:r>
         <w:rPr>
           <w:rFonts w:ascii="Arial" w:hAnsi="Arial" w:cs="Arial"/>
@@ -402,6 +438,26 @@
           <w:szCs w:val="20"/>
           <w:u w:val="single"/>
         </w:rPr>
+        <w:t>S</w:t>
+      </w:r>
+      <w:r>
+        <w:rPr>
+          <w:rFonts w:ascii="Arial" w:hAnsi="Arial" w:cs="Arial"/>
+          <w:color w:val="000000"/>
+          <w:sz w:val="20"/>
+          <w:szCs w:val="20"/>
+          <w:u w:val="single"/>
+        </w:rPr>
+        <w:t>anciona</w:t>
+      </w:r>
+      <w:r>
+        <w:rPr>
+          <w:rFonts w:ascii="Arial" w:hAnsi="Arial" w:cs="Arial"/>
+          <w:color w:val="000000"/>
+          <w:sz w:val="20"/>
+          <w:szCs w:val="20"/>
+          <w:u w:val="single"/>
+        </w:rPr>
         <w:t>do</w:t>
       </w:r>
       <w:r>
@@ -412,7 +468,18 @@
           <w:szCs w:val="20"/>
           <w:u w:val="single"/>
         </w:rPr>
-        <w:t>Email}</w:t>
+        <w:t>Email</w:t>
+      </w:r>
+      <w:proofErr w:type="spellEnd"/>
+      <w:r>
+        <w:rPr>
+          <w:rFonts w:ascii="Arial" w:hAnsi="Arial" w:cs="Arial"/>
+          <w:color w:val="000000"/>
+          <w:sz w:val="20"/>
+          <w:szCs w:val="20"/>
+          <w:u w:val="single"/>
+        </w:rPr>
+        <w:t>}</w:t>
       </w:r>
     </w:p>
     <w:p>
@@ -2229,7 +2296,36 @@
                 <w:sz w:val="20"/>
                 <w:szCs w:val="20"/>
               </w:rPr>
-              <w:t>${sancionado}</w:t>
+              <w:t>${</w:t>
+            </w:r>
+            <w:r>
+              <w:rPr>
+                <w:rFonts w:ascii="Arial" w:hAnsi="Arial" w:cs="Arial"/>
+                <w:color w:val="000000"/>
+                <w:sz w:val="20"/>
+                <w:szCs w:val="20"/>
+                <w:u w:val="single"/>
+              </w:rPr>
+              <w:t>S</w:t>
+            </w:r>
+            <w:r>
+              <w:rPr>
+                <w:rFonts w:ascii="Arial" w:hAnsi="Arial" w:cs="Arial"/>
+                <w:color w:val="000000"/>
+                <w:sz w:val="20"/>
+                <w:szCs w:val="20"/>
+                <w:u w:val="single"/>
+              </w:rPr>
+              <w:t>ancionado</w:t>
+            </w:r>
+            <w:r>
+              <w:rPr>
+                <w:rFonts w:ascii="Arial" w:hAnsi="Arial" w:cs="Arial"/>
+                <w:color w:val="000000"/>
+                <w:sz w:val="20"/>
+                <w:szCs w:val="20"/>
+              </w:rPr>
+              <w:t>}</w:t>
             </w:r>
           </w:p>
         </w:tc>
@@ -3636,7 +3732,16 @@
           <w:sz w:val="21"/>
           <w:szCs w:val="21"/>
         </w:rPr>
-        <w:t>${El</w:t>
+        <w:t>${</w:t>
+      </w:r>
+      <w:proofErr w:type="spellStart"/>
+      <w:r>
+        <w:rPr>
+          <w:rFonts w:ascii="Arial" w:hAnsi="Arial" w:cs="Arial"/>
+          <w:sz w:val="21"/>
+          <w:szCs w:val="21"/>
+        </w:rPr>
+        <w:t>El</w:t>
       </w:r>
       <w:r>
         <w:rPr>
@@ -3652,7 +3757,16 @@
           <w:sz w:val="21"/>
           <w:szCs w:val="21"/>
         </w:rPr>
-        <w:t xml:space="preserve">enor} </w:t>
+        <w:t>enor</w:t>
+      </w:r>
+      <w:proofErr w:type="spellEnd"/>
+      <w:r>
+        <w:rPr>
+          <w:rFonts w:ascii="Arial" w:hAnsi="Arial" w:cs="Arial"/>
+          <w:sz w:val="21"/>
+          <w:szCs w:val="21"/>
+        </w:rPr>
+        <w:t xml:space="preserve">} </w:t>
       </w:r>
       <w:r>
         <w:rPr>

</xml_diff>

<commit_message>
Se agregan 5 novedades funcionales
</commit_message>
<xml_diff>
--- a/output/templates_GCC/Plantilla_1097.docx
+++ b/output/templates_GCC/Plantilla_1097.docx
@@ -1,6 +1,6 @@
 
 <file path=word/document.xml><?xml version="1.0" encoding="utf-8"?>
-<w:document xmlns:wpc="http://schemas.microsoft.com/office/word/2010/wordprocessingCanvas" xmlns:cx="http://schemas.microsoft.com/office/drawing/2014/chartex" xmlns:cx1="http://schemas.microsoft.com/office/drawing/2015/9/8/chartex" xmlns:cx2="http://schemas.microsoft.com/office/drawing/2015/10/21/chartex" xmlns:cx3="http://schemas.microsoft.com/office/drawing/2016/5/9/chartex" xmlns:cx4="http://schemas.microsoft.com/office/drawing/2016/5/10/chartex" xmlns:cx5="http://schemas.microsoft.com/office/drawing/2016/5/11/chartex" xmlns:cx6="http://schemas.microsoft.com/office/drawing/2016/5/12/chartex" xmlns:cx7="http://schemas.microsoft.com/office/drawing/2016/5/13/chartex" xmlns:cx8="http://schemas.microsoft.com/office/drawing/2016/5/14/chartex" xmlns:mc="http://schemas.openxmlformats.org/markup-compatibility/2006" xmlns:aink="http://schemas.microsoft.com/office/drawing/2016/ink" xmlns:am3d="http://schemas.microsoft.com/office/drawing/2017/model3d" xmlns:o="urn:schemas-microsoft-com:office:office" xmlns:oel="http://schemas.microsoft.com/office/2019/extlst" xmlns:r="http://schemas.openxmlformats.org/officeDocument/2006/relationships" xmlns:m="http://schemas.openxmlformats.org/officeDocument/2006/math" xmlns:v="urn:schemas-microsoft-com:vml" xmlns:wp14="http://schemas.microsoft.com/office/word/2010/wordprocessingDrawing" xmlns:wp="http://schemas.openxmlformats.org/drawingml/2006/wordprocessingDrawing" xmlns:w10="urn:schemas-microsoft-com:office:word" xmlns:w="http://schemas.openxmlformats.org/wordprocessingml/2006/main" xmlns:w14="http://schemas.microsoft.com/office/word/2010/wordml" xmlns:w15="http://schemas.microsoft.com/office/word/2012/wordml" xmlns:w16cex="http://schemas.microsoft.com/office/word/2018/wordml/cex" xmlns:w16cid="http://schemas.microsoft.com/office/word/2016/wordml/cid" xmlns:w16="http://schemas.microsoft.com/office/word/2018/wordml" xmlns:w16sdtdh="http://schemas.microsoft.com/office/word/2020/wordml/sdtdatahash" xmlns:w16se="http://schemas.microsoft.com/office/word/2015/wordml/symex" xmlns:wpg="http://schemas.microsoft.com/office/word/2010/wordprocessingGroup" xmlns:wpi="http://schemas.microsoft.com/office/word/2010/wordprocessingInk" xmlns:wne="http://schemas.microsoft.com/office/word/2006/wordml" xmlns:wps="http://schemas.microsoft.com/office/word/2010/wordprocessingShape" mc:Ignorable="w14 w15 w16se w16cid w16 w16cex w16sdtdh wp14">
+<w:document xmlns:wpc="http://schemas.microsoft.com/office/word/2010/wordprocessingCanvas" xmlns:cx="http://schemas.microsoft.com/office/drawing/2014/chartex" xmlns:cx1="http://schemas.microsoft.com/office/drawing/2015/9/8/chartex" xmlns:cx2="http://schemas.microsoft.com/office/drawing/2015/10/21/chartex" xmlns:cx3="http://schemas.microsoft.com/office/drawing/2016/5/9/chartex" xmlns:cx4="http://schemas.microsoft.com/office/drawing/2016/5/10/chartex" xmlns:cx5="http://schemas.microsoft.com/office/drawing/2016/5/11/chartex" xmlns:cx6="http://schemas.microsoft.com/office/drawing/2016/5/12/chartex" xmlns:cx7="http://schemas.microsoft.com/office/drawing/2016/5/13/chartex" xmlns:cx8="http://schemas.microsoft.com/office/drawing/2016/5/14/chartex" xmlns:mc="http://schemas.openxmlformats.org/markup-compatibility/2006" xmlns:aink="http://schemas.microsoft.com/office/drawing/2016/ink" xmlns:am3d="http://schemas.microsoft.com/office/drawing/2017/model3d" xmlns:o="urn:schemas-microsoft-com:office:office" xmlns:oel="http://schemas.microsoft.com/office/2019/extlst" xmlns:r="http://schemas.openxmlformats.org/officeDocument/2006/relationships" xmlns:m="http://schemas.openxmlformats.org/officeDocument/2006/math" xmlns:v="urn:schemas-microsoft-com:vml" xmlns:wp14="http://schemas.microsoft.com/office/word/2010/wordprocessingDrawing" xmlns:wp="http://schemas.openxmlformats.org/drawingml/2006/wordprocessingDrawing" xmlns:w10="urn:schemas-microsoft-com:office:word" xmlns:w="http://schemas.openxmlformats.org/wordprocessingml/2006/main" xmlns:w14="http://schemas.microsoft.com/office/word/2010/wordml" xmlns:w15="http://schemas.microsoft.com/office/word/2012/wordml" xmlns:w16cex="http://schemas.microsoft.com/office/word/2018/wordml/cex" xmlns:w16cid="http://schemas.microsoft.com/office/word/2016/wordml/cid" xmlns:w16="http://schemas.microsoft.com/office/word/2018/wordml" xmlns:w16du="http://schemas.microsoft.com/office/word/2023/wordml/word16du" xmlns:w16sdtdh="http://schemas.microsoft.com/office/word/2020/wordml/sdtdatahash" xmlns:w16se="http://schemas.microsoft.com/office/word/2015/wordml/symex" xmlns:wpg="http://schemas.microsoft.com/office/word/2010/wordprocessingGroup" xmlns:wpi="http://schemas.microsoft.com/office/word/2010/wordprocessingInk" xmlns:wne="http://schemas.microsoft.com/office/word/2006/wordml" xmlns:wps="http://schemas.microsoft.com/office/word/2010/wordprocessingShape" mc:Ignorable="w14 w15 w16se w16cid w16 w16cex w16sdtdh w16du wp14">
   <w:body>
     <w:p>
       <w:pPr>
@@ -1304,6 +1304,7 @@
         </w:rPr>
         <w:t>${</w:t>
       </w:r>
+      <w:proofErr w:type="spellStart"/>
       <w:r>
         <w:rPr>
           <w:rFonts w:ascii="Arial" w:eastAsia="Times New Roman" w:hAnsi="Arial" w:cs="Arial"/>
@@ -1313,6 +1314,7 @@
         </w:rPr>
         <w:t>Obligacion</w:t>
       </w:r>
+      <w:proofErr w:type="spellEnd"/>
       <w:r>
         <w:rPr>
           <w:rFonts w:ascii="Arial" w:eastAsia="Times New Roman" w:hAnsi="Arial" w:cs="Arial"/>
@@ -3378,11 +3380,21 @@
           <w:szCs w:val="20"/>
         </w:rPr>
       </w:pPr>
-      <w:r>
-        <w:rPr>
-          <w:rFonts w:ascii="Arial" w:hAnsi="Arial" w:cs="Arial"/>
-          <w:sz w:val="20"/>
-          <w:szCs w:val="20"/>
+    </w:p>
+    <w:p>
+      <w:pPr>
+        <w:spacing w:after="0" w:line="240" w:lineRule="auto"/>
+        <w:rPr>
+          <w:rFonts w:ascii="Arial" w:eastAsia="Times New Roman" w:hAnsi="Arial" w:cs="Arial"/>
+          <w:color w:val="000000"/>
+          <w:lang w:eastAsia="es-CO"/>
+        </w:rPr>
+      </w:pPr>
+      <w:r>
+        <w:rPr>
+          <w:rFonts w:ascii="Arial" w:eastAsia="Times New Roman" w:hAnsi="Arial" w:cs="Arial"/>
+          <w:color w:val="000000"/>
+          <w:lang w:eastAsia="es-CO"/>
         </w:rPr>
         <w:t>[SIGNATURE-R]</w:t>
       </w:r>
@@ -4357,7 +4369,7 @@
 </file>
 
 <file path=word/endnotes.xml><?xml version="1.0" encoding="utf-8"?>
-<w:endnotes xmlns:wpc="http://schemas.microsoft.com/office/word/2010/wordprocessingCanvas" xmlns:cx="http://schemas.microsoft.com/office/drawing/2014/chartex" xmlns:cx1="http://schemas.microsoft.com/office/drawing/2015/9/8/chartex" xmlns:cx2="http://schemas.microsoft.com/office/drawing/2015/10/21/chartex" xmlns:cx3="http://schemas.microsoft.com/office/drawing/2016/5/9/chartex" xmlns:cx4="http://schemas.microsoft.com/office/drawing/2016/5/10/chartex" xmlns:cx5="http://schemas.microsoft.com/office/drawing/2016/5/11/chartex" xmlns:cx6="http://schemas.microsoft.com/office/drawing/2016/5/12/chartex" xmlns:cx7="http://schemas.microsoft.com/office/drawing/2016/5/13/chartex" xmlns:cx8="http://schemas.microsoft.com/office/drawing/2016/5/14/chartex" xmlns:mc="http://schemas.openxmlformats.org/markup-compatibility/2006" xmlns:aink="http://schemas.microsoft.com/office/drawing/2016/ink" xmlns:am3d="http://schemas.microsoft.com/office/drawing/2017/model3d" xmlns:o="urn:schemas-microsoft-com:office:office" xmlns:oel="http://schemas.microsoft.com/office/2019/extlst" xmlns:r="http://schemas.openxmlformats.org/officeDocument/2006/relationships" xmlns:m="http://schemas.openxmlformats.org/officeDocument/2006/math" xmlns:v="urn:schemas-microsoft-com:vml" xmlns:wp14="http://schemas.microsoft.com/office/word/2010/wordprocessingDrawing" xmlns:wp="http://schemas.openxmlformats.org/drawingml/2006/wordprocessingDrawing" xmlns:w10="urn:schemas-microsoft-com:office:word" xmlns:w="http://schemas.openxmlformats.org/wordprocessingml/2006/main" xmlns:w14="http://schemas.microsoft.com/office/word/2010/wordml" xmlns:w15="http://schemas.microsoft.com/office/word/2012/wordml" xmlns:w16cex="http://schemas.microsoft.com/office/word/2018/wordml/cex" xmlns:w16cid="http://schemas.microsoft.com/office/word/2016/wordml/cid" xmlns:w16="http://schemas.microsoft.com/office/word/2018/wordml" xmlns:w16sdtdh="http://schemas.microsoft.com/office/word/2020/wordml/sdtdatahash" xmlns:w16se="http://schemas.microsoft.com/office/word/2015/wordml/symex" xmlns:wpg="http://schemas.microsoft.com/office/word/2010/wordprocessingGroup" xmlns:wpi="http://schemas.microsoft.com/office/word/2010/wordprocessingInk" xmlns:wne="http://schemas.microsoft.com/office/word/2006/wordml" xmlns:wps="http://schemas.microsoft.com/office/word/2010/wordprocessingShape" mc:Ignorable="w14 w15 w16se w16cid w16 w16cex w16sdtdh wp14">
+<w:endnotes xmlns:wpc="http://schemas.microsoft.com/office/word/2010/wordprocessingCanvas" xmlns:cx="http://schemas.microsoft.com/office/drawing/2014/chartex" xmlns:cx1="http://schemas.microsoft.com/office/drawing/2015/9/8/chartex" xmlns:cx2="http://schemas.microsoft.com/office/drawing/2015/10/21/chartex" xmlns:cx3="http://schemas.microsoft.com/office/drawing/2016/5/9/chartex" xmlns:cx4="http://schemas.microsoft.com/office/drawing/2016/5/10/chartex" xmlns:cx5="http://schemas.microsoft.com/office/drawing/2016/5/11/chartex" xmlns:cx6="http://schemas.microsoft.com/office/drawing/2016/5/12/chartex" xmlns:cx7="http://schemas.microsoft.com/office/drawing/2016/5/13/chartex" xmlns:cx8="http://schemas.microsoft.com/office/drawing/2016/5/14/chartex" xmlns:mc="http://schemas.openxmlformats.org/markup-compatibility/2006" xmlns:aink="http://schemas.microsoft.com/office/drawing/2016/ink" xmlns:am3d="http://schemas.microsoft.com/office/drawing/2017/model3d" xmlns:o="urn:schemas-microsoft-com:office:office" xmlns:oel="http://schemas.microsoft.com/office/2019/extlst" xmlns:r="http://schemas.openxmlformats.org/officeDocument/2006/relationships" xmlns:m="http://schemas.openxmlformats.org/officeDocument/2006/math" xmlns:v="urn:schemas-microsoft-com:vml" xmlns:wp14="http://schemas.microsoft.com/office/word/2010/wordprocessingDrawing" xmlns:wp="http://schemas.openxmlformats.org/drawingml/2006/wordprocessingDrawing" xmlns:w10="urn:schemas-microsoft-com:office:word" xmlns:w="http://schemas.openxmlformats.org/wordprocessingml/2006/main" xmlns:w14="http://schemas.microsoft.com/office/word/2010/wordml" xmlns:w15="http://schemas.microsoft.com/office/word/2012/wordml" xmlns:w16cex="http://schemas.microsoft.com/office/word/2018/wordml/cex" xmlns:w16cid="http://schemas.microsoft.com/office/word/2016/wordml/cid" xmlns:w16="http://schemas.microsoft.com/office/word/2018/wordml" xmlns:w16du="http://schemas.microsoft.com/office/word/2023/wordml/word16du" xmlns:w16sdtdh="http://schemas.microsoft.com/office/word/2020/wordml/sdtdatahash" xmlns:w16se="http://schemas.microsoft.com/office/word/2015/wordml/symex" xmlns:wpg="http://schemas.microsoft.com/office/word/2010/wordprocessingGroup" xmlns:wpi="http://schemas.microsoft.com/office/word/2010/wordprocessingInk" xmlns:wne="http://schemas.microsoft.com/office/word/2006/wordml" xmlns:wps="http://schemas.microsoft.com/office/word/2010/wordprocessingShape" mc:Ignorable="w14 w15 w16se w16cid w16 w16cex w16sdtdh w16du wp14">
   <w:endnote w:type="separator" w:id="-1">
     <w:p>
       <w:pPr>
@@ -4382,7 +4394,7 @@
 </file>
 
 <file path=word/footer1.xml><?xml version="1.0" encoding="utf-8"?>
-<w:ftr xmlns:wpc="http://schemas.microsoft.com/office/word/2010/wordprocessingCanvas" xmlns:cx="http://schemas.microsoft.com/office/drawing/2014/chartex" xmlns:cx1="http://schemas.microsoft.com/office/drawing/2015/9/8/chartex" xmlns:cx2="http://schemas.microsoft.com/office/drawing/2015/10/21/chartex" xmlns:cx3="http://schemas.microsoft.com/office/drawing/2016/5/9/chartex" xmlns:cx4="http://schemas.microsoft.com/office/drawing/2016/5/10/chartex" xmlns:cx5="http://schemas.microsoft.com/office/drawing/2016/5/11/chartex" xmlns:cx6="http://schemas.microsoft.com/office/drawing/2016/5/12/chartex" xmlns:cx7="http://schemas.microsoft.com/office/drawing/2016/5/13/chartex" xmlns:cx8="http://schemas.microsoft.com/office/drawing/2016/5/14/chartex" xmlns:mc="http://schemas.openxmlformats.org/markup-compatibility/2006" xmlns:aink="http://schemas.microsoft.com/office/drawing/2016/ink" xmlns:am3d="http://schemas.microsoft.com/office/drawing/2017/model3d" xmlns:o="urn:schemas-microsoft-com:office:office" xmlns:oel="http://schemas.microsoft.com/office/2019/extlst" xmlns:r="http://schemas.openxmlformats.org/officeDocument/2006/relationships" xmlns:m="http://schemas.openxmlformats.org/officeDocument/2006/math" xmlns:v="urn:schemas-microsoft-com:vml" xmlns:wp14="http://schemas.microsoft.com/office/word/2010/wordprocessingDrawing" xmlns:wp="http://schemas.openxmlformats.org/drawingml/2006/wordprocessingDrawing" xmlns:w10="urn:schemas-microsoft-com:office:word" xmlns:w="http://schemas.openxmlformats.org/wordprocessingml/2006/main" xmlns:w14="http://schemas.microsoft.com/office/word/2010/wordml" xmlns:w15="http://schemas.microsoft.com/office/word/2012/wordml" xmlns:w16cex="http://schemas.microsoft.com/office/word/2018/wordml/cex" xmlns:w16cid="http://schemas.microsoft.com/office/word/2016/wordml/cid" xmlns:w16="http://schemas.microsoft.com/office/word/2018/wordml" xmlns:w16sdtdh="http://schemas.microsoft.com/office/word/2020/wordml/sdtdatahash" xmlns:w16se="http://schemas.microsoft.com/office/word/2015/wordml/symex" xmlns:wpg="http://schemas.microsoft.com/office/word/2010/wordprocessingGroup" xmlns:wpi="http://schemas.microsoft.com/office/word/2010/wordprocessingInk" xmlns:wne="http://schemas.microsoft.com/office/word/2006/wordml" xmlns:wps="http://schemas.microsoft.com/office/word/2010/wordprocessingShape" mc:Ignorable="w14 w15 w16se w16cid w16 w16cex w16sdtdh wp14">
+<w:ftr xmlns:wpc="http://schemas.microsoft.com/office/word/2010/wordprocessingCanvas" xmlns:cx="http://schemas.microsoft.com/office/drawing/2014/chartex" xmlns:cx1="http://schemas.microsoft.com/office/drawing/2015/9/8/chartex" xmlns:cx2="http://schemas.microsoft.com/office/drawing/2015/10/21/chartex" xmlns:cx3="http://schemas.microsoft.com/office/drawing/2016/5/9/chartex" xmlns:cx4="http://schemas.microsoft.com/office/drawing/2016/5/10/chartex" xmlns:cx5="http://schemas.microsoft.com/office/drawing/2016/5/11/chartex" xmlns:cx6="http://schemas.microsoft.com/office/drawing/2016/5/12/chartex" xmlns:cx7="http://schemas.microsoft.com/office/drawing/2016/5/13/chartex" xmlns:cx8="http://schemas.microsoft.com/office/drawing/2016/5/14/chartex" xmlns:mc="http://schemas.openxmlformats.org/markup-compatibility/2006" xmlns:aink="http://schemas.microsoft.com/office/drawing/2016/ink" xmlns:am3d="http://schemas.microsoft.com/office/drawing/2017/model3d" xmlns:o="urn:schemas-microsoft-com:office:office" xmlns:oel="http://schemas.microsoft.com/office/2019/extlst" xmlns:r="http://schemas.openxmlformats.org/officeDocument/2006/relationships" xmlns:m="http://schemas.openxmlformats.org/officeDocument/2006/math" xmlns:v="urn:schemas-microsoft-com:vml" xmlns:wp14="http://schemas.microsoft.com/office/word/2010/wordprocessingDrawing" xmlns:wp="http://schemas.openxmlformats.org/drawingml/2006/wordprocessingDrawing" xmlns:w10="urn:schemas-microsoft-com:office:word" xmlns:w="http://schemas.openxmlformats.org/wordprocessingml/2006/main" xmlns:w14="http://schemas.microsoft.com/office/word/2010/wordml" xmlns:w15="http://schemas.microsoft.com/office/word/2012/wordml" xmlns:w16cex="http://schemas.microsoft.com/office/word/2018/wordml/cex" xmlns:w16cid="http://schemas.microsoft.com/office/word/2016/wordml/cid" xmlns:w16="http://schemas.microsoft.com/office/word/2018/wordml" xmlns:w16du="http://schemas.microsoft.com/office/word/2023/wordml/word16du" xmlns:w16sdtdh="http://schemas.microsoft.com/office/word/2020/wordml/sdtdatahash" xmlns:w16se="http://schemas.microsoft.com/office/word/2015/wordml/symex" xmlns:wpg="http://schemas.microsoft.com/office/word/2010/wordprocessingGroup" xmlns:wpi="http://schemas.microsoft.com/office/word/2010/wordprocessingInk" xmlns:wne="http://schemas.microsoft.com/office/word/2006/wordml" xmlns:wps="http://schemas.microsoft.com/office/word/2010/wordprocessingShape" mc:Ignorable="w14 w15 w16se w16cid w16 w16cex w16sdtdh w16du wp14">
   <w:tbl>
     <w:tblPr>
       <w:tblStyle w:val="Tablaconcuadrcula"/>
@@ -4551,7 +4563,7 @@
 </file>
 
 <file path=word/footnotes.xml><?xml version="1.0" encoding="utf-8"?>
-<w:footnotes xmlns:wpc="http://schemas.microsoft.com/office/word/2010/wordprocessingCanvas" xmlns:cx="http://schemas.microsoft.com/office/drawing/2014/chartex" xmlns:cx1="http://schemas.microsoft.com/office/drawing/2015/9/8/chartex" xmlns:cx2="http://schemas.microsoft.com/office/drawing/2015/10/21/chartex" xmlns:cx3="http://schemas.microsoft.com/office/drawing/2016/5/9/chartex" xmlns:cx4="http://schemas.microsoft.com/office/drawing/2016/5/10/chartex" xmlns:cx5="http://schemas.microsoft.com/office/drawing/2016/5/11/chartex" xmlns:cx6="http://schemas.microsoft.com/office/drawing/2016/5/12/chartex" xmlns:cx7="http://schemas.microsoft.com/office/drawing/2016/5/13/chartex" xmlns:cx8="http://schemas.microsoft.com/office/drawing/2016/5/14/chartex" xmlns:mc="http://schemas.openxmlformats.org/markup-compatibility/2006" xmlns:aink="http://schemas.microsoft.com/office/drawing/2016/ink" xmlns:am3d="http://schemas.microsoft.com/office/drawing/2017/model3d" xmlns:o="urn:schemas-microsoft-com:office:office" xmlns:oel="http://schemas.microsoft.com/office/2019/extlst" xmlns:r="http://schemas.openxmlformats.org/officeDocument/2006/relationships" xmlns:m="http://schemas.openxmlformats.org/officeDocument/2006/math" xmlns:v="urn:schemas-microsoft-com:vml" xmlns:wp14="http://schemas.microsoft.com/office/word/2010/wordprocessingDrawing" xmlns:wp="http://schemas.openxmlformats.org/drawingml/2006/wordprocessingDrawing" xmlns:w10="urn:schemas-microsoft-com:office:word" xmlns:w="http://schemas.openxmlformats.org/wordprocessingml/2006/main" xmlns:w14="http://schemas.microsoft.com/office/word/2010/wordml" xmlns:w15="http://schemas.microsoft.com/office/word/2012/wordml" xmlns:w16cex="http://schemas.microsoft.com/office/word/2018/wordml/cex" xmlns:w16cid="http://schemas.microsoft.com/office/word/2016/wordml/cid" xmlns:w16="http://schemas.microsoft.com/office/word/2018/wordml" xmlns:w16sdtdh="http://schemas.microsoft.com/office/word/2020/wordml/sdtdatahash" xmlns:w16se="http://schemas.microsoft.com/office/word/2015/wordml/symex" xmlns:wpg="http://schemas.microsoft.com/office/word/2010/wordprocessingGroup" xmlns:wpi="http://schemas.microsoft.com/office/word/2010/wordprocessingInk" xmlns:wne="http://schemas.microsoft.com/office/word/2006/wordml" xmlns:wps="http://schemas.microsoft.com/office/word/2010/wordprocessingShape" mc:Ignorable="w14 w15 w16se w16cid w16 w16cex w16sdtdh wp14">
+<w:footnotes xmlns:wpc="http://schemas.microsoft.com/office/word/2010/wordprocessingCanvas" xmlns:cx="http://schemas.microsoft.com/office/drawing/2014/chartex" xmlns:cx1="http://schemas.microsoft.com/office/drawing/2015/9/8/chartex" xmlns:cx2="http://schemas.microsoft.com/office/drawing/2015/10/21/chartex" xmlns:cx3="http://schemas.microsoft.com/office/drawing/2016/5/9/chartex" xmlns:cx4="http://schemas.microsoft.com/office/drawing/2016/5/10/chartex" xmlns:cx5="http://schemas.microsoft.com/office/drawing/2016/5/11/chartex" xmlns:cx6="http://schemas.microsoft.com/office/drawing/2016/5/12/chartex" xmlns:cx7="http://schemas.microsoft.com/office/drawing/2016/5/13/chartex" xmlns:cx8="http://schemas.microsoft.com/office/drawing/2016/5/14/chartex" xmlns:mc="http://schemas.openxmlformats.org/markup-compatibility/2006" xmlns:aink="http://schemas.microsoft.com/office/drawing/2016/ink" xmlns:am3d="http://schemas.microsoft.com/office/drawing/2017/model3d" xmlns:o="urn:schemas-microsoft-com:office:office" xmlns:oel="http://schemas.microsoft.com/office/2019/extlst" xmlns:r="http://schemas.openxmlformats.org/officeDocument/2006/relationships" xmlns:m="http://schemas.openxmlformats.org/officeDocument/2006/math" xmlns:v="urn:schemas-microsoft-com:vml" xmlns:wp14="http://schemas.microsoft.com/office/word/2010/wordprocessingDrawing" xmlns:wp="http://schemas.openxmlformats.org/drawingml/2006/wordprocessingDrawing" xmlns:w10="urn:schemas-microsoft-com:office:word" xmlns:w="http://schemas.openxmlformats.org/wordprocessingml/2006/main" xmlns:w14="http://schemas.microsoft.com/office/word/2010/wordml" xmlns:w15="http://schemas.microsoft.com/office/word/2012/wordml" xmlns:w16cex="http://schemas.microsoft.com/office/word/2018/wordml/cex" xmlns:w16cid="http://schemas.microsoft.com/office/word/2016/wordml/cid" xmlns:w16="http://schemas.microsoft.com/office/word/2018/wordml" xmlns:w16du="http://schemas.microsoft.com/office/word/2023/wordml/word16du" xmlns:w16sdtdh="http://schemas.microsoft.com/office/word/2020/wordml/sdtdatahash" xmlns:w16se="http://schemas.microsoft.com/office/word/2015/wordml/symex" xmlns:wpg="http://schemas.microsoft.com/office/word/2010/wordprocessingGroup" xmlns:wpi="http://schemas.microsoft.com/office/word/2010/wordprocessingInk" xmlns:wne="http://schemas.microsoft.com/office/word/2006/wordml" xmlns:wps="http://schemas.microsoft.com/office/word/2010/wordprocessingShape" mc:Ignorable="w14 w15 w16se w16cid w16 w16cex w16sdtdh w16du wp14">
   <w:footnote w:type="separator" w:id="-1">
     <w:p>
       <w:pPr>
@@ -4576,7 +4588,7 @@
 </file>
 
 <file path=word/header1.xml><?xml version="1.0" encoding="utf-8"?>
-<w:hdr xmlns:wpc="http://schemas.microsoft.com/office/word/2010/wordprocessingCanvas" xmlns:cx="http://schemas.microsoft.com/office/drawing/2014/chartex" xmlns:cx1="http://schemas.microsoft.com/office/drawing/2015/9/8/chartex" xmlns:cx2="http://schemas.microsoft.com/office/drawing/2015/10/21/chartex" xmlns:cx3="http://schemas.microsoft.com/office/drawing/2016/5/9/chartex" xmlns:cx4="http://schemas.microsoft.com/office/drawing/2016/5/10/chartex" xmlns:cx5="http://schemas.microsoft.com/office/drawing/2016/5/11/chartex" xmlns:cx6="http://schemas.microsoft.com/office/drawing/2016/5/12/chartex" xmlns:cx7="http://schemas.microsoft.com/office/drawing/2016/5/13/chartex" xmlns:cx8="http://schemas.microsoft.com/office/drawing/2016/5/14/chartex" xmlns:mc="http://schemas.openxmlformats.org/markup-compatibility/2006" xmlns:aink="http://schemas.microsoft.com/office/drawing/2016/ink" xmlns:am3d="http://schemas.microsoft.com/office/drawing/2017/model3d" xmlns:o="urn:schemas-microsoft-com:office:office" xmlns:oel="http://schemas.microsoft.com/office/2019/extlst" xmlns:r="http://schemas.openxmlformats.org/officeDocument/2006/relationships" xmlns:m="http://schemas.openxmlformats.org/officeDocument/2006/math" xmlns:v="urn:schemas-microsoft-com:vml" xmlns:wp14="http://schemas.microsoft.com/office/word/2010/wordprocessingDrawing" xmlns:wp="http://schemas.openxmlformats.org/drawingml/2006/wordprocessingDrawing" xmlns:w10="urn:schemas-microsoft-com:office:word" xmlns:w="http://schemas.openxmlformats.org/wordprocessingml/2006/main" xmlns:w14="http://schemas.microsoft.com/office/word/2010/wordml" xmlns:w15="http://schemas.microsoft.com/office/word/2012/wordml" xmlns:w16cex="http://schemas.microsoft.com/office/word/2018/wordml/cex" xmlns:w16cid="http://schemas.microsoft.com/office/word/2016/wordml/cid" xmlns:w16="http://schemas.microsoft.com/office/word/2018/wordml" xmlns:w16sdtdh="http://schemas.microsoft.com/office/word/2020/wordml/sdtdatahash" xmlns:w16se="http://schemas.microsoft.com/office/word/2015/wordml/symex" xmlns:wpg="http://schemas.microsoft.com/office/word/2010/wordprocessingGroup" xmlns:wpi="http://schemas.microsoft.com/office/word/2010/wordprocessingInk" xmlns:wne="http://schemas.microsoft.com/office/word/2006/wordml" xmlns:wps="http://schemas.microsoft.com/office/word/2010/wordprocessingShape" mc:Ignorable="w14 w15 w16se w16cid w16 w16cex w16sdtdh wp14">
+<w:hdr xmlns:wpc="http://schemas.microsoft.com/office/word/2010/wordprocessingCanvas" xmlns:cx="http://schemas.microsoft.com/office/drawing/2014/chartex" xmlns:cx1="http://schemas.microsoft.com/office/drawing/2015/9/8/chartex" xmlns:cx2="http://schemas.microsoft.com/office/drawing/2015/10/21/chartex" xmlns:cx3="http://schemas.microsoft.com/office/drawing/2016/5/9/chartex" xmlns:cx4="http://schemas.microsoft.com/office/drawing/2016/5/10/chartex" xmlns:cx5="http://schemas.microsoft.com/office/drawing/2016/5/11/chartex" xmlns:cx6="http://schemas.microsoft.com/office/drawing/2016/5/12/chartex" xmlns:cx7="http://schemas.microsoft.com/office/drawing/2016/5/13/chartex" xmlns:cx8="http://schemas.microsoft.com/office/drawing/2016/5/14/chartex" xmlns:mc="http://schemas.openxmlformats.org/markup-compatibility/2006" xmlns:aink="http://schemas.microsoft.com/office/drawing/2016/ink" xmlns:am3d="http://schemas.microsoft.com/office/drawing/2017/model3d" xmlns:o="urn:schemas-microsoft-com:office:office" xmlns:oel="http://schemas.microsoft.com/office/2019/extlst" xmlns:r="http://schemas.openxmlformats.org/officeDocument/2006/relationships" xmlns:m="http://schemas.openxmlformats.org/officeDocument/2006/math" xmlns:v="urn:schemas-microsoft-com:vml" xmlns:wp14="http://schemas.microsoft.com/office/word/2010/wordprocessingDrawing" xmlns:wp="http://schemas.openxmlformats.org/drawingml/2006/wordprocessingDrawing" xmlns:w10="urn:schemas-microsoft-com:office:word" xmlns:w="http://schemas.openxmlformats.org/wordprocessingml/2006/main" xmlns:w14="http://schemas.microsoft.com/office/word/2010/wordml" xmlns:w15="http://schemas.microsoft.com/office/word/2012/wordml" xmlns:w16cex="http://schemas.microsoft.com/office/word/2018/wordml/cex" xmlns:w16cid="http://schemas.microsoft.com/office/word/2016/wordml/cid" xmlns:w16="http://schemas.microsoft.com/office/word/2018/wordml" xmlns:w16du="http://schemas.microsoft.com/office/word/2023/wordml/word16du" xmlns:w16sdtdh="http://schemas.microsoft.com/office/word/2020/wordml/sdtdatahash" xmlns:w16se="http://schemas.microsoft.com/office/word/2015/wordml/symex" xmlns:wpg="http://schemas.microsoft.com/office/word/2010/wordprocessingGroup" xmlns:wpi="http://schemas.microsoft.com/office/word/2010/wordprocessingInk" xmlns:wne="http://schemas.microsoft.com/office/word/2006/wordml" xmlns:wps="http://schemas.microsoft.com/office/word/2010/wordprocessingShape" mc:Ignorable="w14 w15 w16se w16cid w16 w16cex w16sdtdh w16du wp14">
   <w:tbl>
     <w:tblPr>
       <w:tblW w:w="5075" w:type="pct"/>
@@ -4871,7 +4883,7 @@
 </file>
 
 <file path=word/styles.xml><?xml version="1.0" encoding="utf-8"?>
-<w:styles xmlns:mc="http://schemas.openxmlformats.org/markup-compatibility/2006" xmlns:r="http://schemas.openxmlformats.org/officeDocument/2006/relationships" xmlns:w="http://schemas.openxmlformats.org/wordprocessingml/2006/main" xmlns:w14="http://schemas.microsoft.com/office/word/2010/wordml" xmlns:w15="http://schemas.microsoft.com/office/word/2012/wordml" xmlns:w16cex="http://schemas.microsoft.com/office/word/2018/wordml/cex" xmlns:w16cid="http://schemas.microsoft.com/office/word/2016/wordml/cid" xmlns:w16="http://schemas.microsoft.com/office/word/2018/wordml" xmlns:w16sdtdh="http://schemas.microsoft.com/office/word/2020/wordml/sdtdatahash" xmlns:w16se="http://schemas.microsoft.com/office/word/2015/wordml/symex" mc:Ignorable="w14 w15 w16se w16cid w16 w16cex w16sdtdh">
+<w:styles xmlns:mc="http://schemas.openxmlformats.org/markup-compatibility/2006" xmlns:r="http://schemas.openxmlformats.org/officeDocument/2006/relationships" xmlns:w="http://schemas.openxmlformats.org/wordprocessingml/2006/main" xmlns:w14="http://schemas.microsoft.com/office/word/2010/wordml" xmlns:w15="http://schemas.microsoft.com/office/word/2012/wordml" xmlns:w16cex="http://schemas.microsoft.com/office/word/2018/wordml/cex" xmlns:w16cid="http://schemas.microsoft.com/office/word/2016/wordml/cid" xmlns:w16="http://schemas.microsoft.com/office/word/2018/wordml" xmlns:w16du="http://schemas.microsoft.com/office/word/2023/wordml/word16du" xmlns:w16sdtdh="http://schemas.microsoft.com/office/word/2020/wordml/sdtdatahash" xmlns:w16se="http://schemas.microsoft.com/office/word/2015/wordml/symex" mc:Ignorable="w14 w15 w16se w16cid w16 w16cex w16sdtdh w16du">
   <w:docDefaults>
     <w:rPrDefault>
       <w:rPr>

</xml_diff>